<commit_message>
updatet kt2 docs en codemaid cleanup
</commit_message>
<xml_diff>
--- a/Documentatie/KT2/ad.10_Lijst_van_test-tools.docx
+++ b/Documentatie/KT2/ad.10_Lijst_van_test-tools.docx
@@ -3717,8 +3717,18 @@
                                     <w:sz w:val="26"/>
                                     <w:szCs w:val="26"/>
                                   </w:rPr>
-                                  <w:t>Steven Logghe</w:t>
+                                  <w:t xml:space="preserve">Steven </w:t>
                                 </w:r>
+                                <w:proofErr w:type="spellStart"/>
+                                <w:r>
+                                  <w:rPr>
+                                    <w:color w:val="5B9BD5" w:themeColor="accent1"/>
+                                    <w:sz w:val="26"/>
+                                    <w:szCs w:val="26"/>
+                                  </w:rPr>
+                                  <w:t>Logghe</w:t>
+                                </w:r>
+                                <w:proofErr w:type="spellEnd"/>
                               </w:p>
                             </w:txbxContent>
                           </wps:txbx>
@@ -3799,8 +3809,18 @@
                               <w:sz w:val="26"/>
                               <w:szCs w:val="26"/>
                             </w:rPr>
-                            <w:t>Steven Logghe</w:t>
+                            <w:t xml:space="preserve">Steven </w:t>
                           </w:r>
+                          <w:proofErr w:type="spellStart"/>
+                          <w:r>
+                            <w:rPr>
+                              <w:color w:val="5B9BD5" w:themeColor="accent1"/>
+                              <w:sz w:val="26"/>
+                              <w:szCs w:val="26"/>
+                            </w:rPr>
+                            <w:t>Logghe</w:t>
+                          </w:r>
+                          <w:proofErr w:type="spellEnd"/>
                         </w:p>
                       </w:txbxContent>
                     </v:textbox>
@@ -4096,7 +4116,9 @@
               <w:tab w:val="right" w:leader="dot" w:pos="9062"/>
             </w:tabs>
             <w:rPr>
+              <w:rFonts w:eastAsiaTheme="minorEastAsia"/>
               <w:noProof/>
+              <w:lang w:eastAsia="nl-NL"/>
             </w:rPr>
           </w:pPr>
           <w:r>
@@ -4108,13 +4130,130 @@
           <w:r>
             <w:fldChar w:fldCharType="separate"/>
           </w:r>
-          <w:hyperlink w:anchor="_Toc479233568" w:history="1">
+          <w:bookmarkStart w:id="0" w:name="_GoBack"/>
+          <w:bookmarkEnd w:id="0"/>
+          <w:r>
+            <w:rPr>
+              <w:rStyle w:val="Hyperlink"/>
+              <w:noProof/>
+            </w:rPr>
+            <w:fldChar w:fldCharType="begin"/>
+          </w:r>
+          <w:r>
+            <w:rPr>
+              <w:rStyle w:val="Hyperlink"/>
+              <w:noProof/>
+            </w:rPr>
+            <w:instrText xml:space="preserve"> </w:instrText>
+          </w:r>
+          <w:r>
+            <w:rPr>
+              <w:noProof/>
+            </w:rPr>
+            <w:instrText>HYPERLINK \l "_Toc485021905"</w:instrText>
+          </w:r>
+          <w:r>
+            <w:rPr>
+              <w:rStyle w:val="Hyperlink"/>
+              <w:noProof/>
+            </w:rPr>
+            <w:instrText xml:space="preserve"> </w:instrText>
+          </w:r>
+          <w:r>
+            <w:rPr>
+              <w:rStyle w:val="Hyperlink"/>
+              <w:noProof/>
+            </w:rPr>
+          </w:r>
+          <w:r>
+            <w:rPr>
+              <w:rStyle w:val="Hyperlink"/>
+              <w:noProof/>
+            </w:rPr>
+            <w:fldChar w:fldCharType="separate"/>
+          </w:r>
+          <w:r>
+            <w:rPr>
+              <w:rStyle w:val="Hyperlink"/>
+              <w:noProof/>
+            </w:rPr>
+            <w:t>Inleiding</w:t>
+          </w:r>
+          <w:r>
+            <w:rPr>
+              <w:noProof/>
+              <w:webHidden/>
+            </w:rPr>
+            <w:tab/>
+          </w:r>
+          <w:r>
+            <w:rPr>
+              <w:noProof/>
+              <w:webHidden/>
+            </w:rPr>
+            <w:fldChar w:fldCharType="begin"/>
+          </w:r>
+          <w:r>
+            <w:rPr>
+              <w:noProof/>
+              <w:webHidden/>
+            </w:rPr>
+            <w:instrText xml:space="preserve"> PAGEREF _Toc485021905 \h </w:instrText>
+          </w:r>
+          <w:r>
+            <w:rPr>
+              <w:noProof/>
+              <w:webHidden/>
+            </w:rPr>
+          </w:r>
+          <w:r>
+            <w:rPr>
+              <w:noProof/>
+              <w:webHidden/>
+            </w:rPr>
+            <w:fldChar w:fldCharType="separate"/>
+          </w:r>
+          <w:r>
+            <w:rPr>
+              <w:noProof/>
+              <w:webHidden/>
+            </w:rPr>
+            <w:t>2</w:t>
+          </w:r>
+          <w:r>
+            <w:rPr>
+              <w:noProof/>
+              <w:webHidden/>
+            </w:rPr>
+            <w:fldChar w:fldCharType="end"/>
+          </w:r>
+          <w:r>
+            <w:rPr>
+              <w:rStyle w:val="Hyperlink"/>
+              <w:noProof/>
+            </w:rPr>
+            <w:fldChar w:fldCharType="end"/>
+          </w:r>
+        </w:p>
+        <w:p>
+          <w:pPr>
+            <w:pStyle w:val="TOC1"/>
+            <w:tabs>
+              <w:tab w:val="right" w:leader="dot" w:pos="9062"/>
+            </w:tabs>
+            <w:rPr>
+              <w:rFonts w:eastAsiaTheme="minorEastAsia"/>
+              <w:noProof/>
+              <w:lang w:eastAsia="nl-NL"/>
+            </w:rPr>
+          </w:pPr>
+          <w:hyperlink w:anchor="_Toc485021906" w:history="1">
             <w:r>
               <w:rPr>
                 <w:rStyle w:val="Hyperlink"/>
                 <w:noProof/>
               </w:rPr>
-              <w:t>Placeholder</w:t>
+              <w:t>Test-tools</w:t>
             </w:r>
             <w:r>
               <w:rPr>
@@ -4135,7 +4274,7 @@
                 <w:noProof/>
                 <w:webHidden/>
               </w:rPr>
-              <w:instrText xml:space="preserve"> PAGEREF _Toc479233568 \h </w:instrText>
+              <w:instrText xml:space="preserve"> PAGEREF _Toc485021906 \h </w:instrText>
             </w:r>
             <w:r>
               <w:rPr>
@@ -4156,6 +4295,356 @@
                 <w:webHidden/>
               </w:rPr>
               <w:t>2</w:t>
+            </w:r>
+            <w:r>
+              <w:rPr>
+                <w:noProof/>
+                <w:webHidden/>
+              </w:rPr>
+              <w:fldChar w:fldCharType="end"/>
+            </w:r>
+          </w:hyperlink>
+        </w:p>
+        <w:p>
+          <w:pPr>
+            <w:pStyle w:val="TOC2"/>
+            <w:tabs>
+              <w:tab w:val="right" w:leader="dot" w:pos="9062"/>
+            </w:tabs>
+            <w:rPr>
+              <w:rFonts w:eastAsiaTheme="minorEastAsia"/>
+              <w:noProof/>
+              <w:lang w:eastAsia="nl-NL"/>
+            </w:rPr>
+          </w:pPr>
+          <w:hyperlink w:anchor="_Toc485021907" w:history="1">
+            <w:r>
+              <w:rPr>
+                <w:rStyle w:val="Hyperlink"/>
+                <w:noProof/>
+              </w:rPr>
+              <w:t>Visual Studio</w:t>
+            </w:r>
+            <w:r>
+              <w:rPr>
+                <w:noProof/>
+                <w:webHidden/>
+              </w:rPr>
+              <w:tab/>
+            </w:r>
+            <w:r>
+              <w:rPr>
+                <w:noProof/>
+                <w:webHidden/>
+              </w:rPr>
+              <w:fldChar w:fldCharType="begin"/>
+            </w:r>
+            <w:r>
+              <w:rPr>
+                <w:noProof/>
+                <w:webHidden/>
+              </w:rPr>
+              <w:instrText xml:space="preserve"> PAGEREF _Toc485021907 \h </w:instrText>
+            </w:r>
+            <w:r>
+              <w:rPr>
+                <w:noProof/>
+                <w:webHidden/>
+              </w:rPr>
+            </w:r>
+            <w:r>
+              <w:rPr>
+                <w:noProof/>
+                <w:webHidden/>
+              </w:rPr>
+              <w:fldChar w:fldCharType="separate"/>
+            </w:r>
+            <w:r>
+              <w:rPr>
+                <w:noProof/>
+                <w:webHidden/>
+              </w:rPr>
+              <w:t>2</w:t>
+            </w:r>
+            <w:r>
+              <w:rPr>
+                <w:noProof/>
+                <w:webHidden/>
+              </w:rPr>
+              <w:fldChar w:fldCharType="end"/>
+            </w:r>
+          </w:hyperlink>
+        </w:p>
+        <w:p>
+          <w:pPr>
+            <w:pStyle w:val="TOC3"/>
+            <w:tabs>
+              <w:tab w:val="right" w:leader="dot" w:pos="9062"/>
+            </w:tabs>
+            <w:rPr>
+              <w:rFonts w:eastAsiaTheme="minorEastAsia"/>
+              <w:noProof/>
+              <w:lang w:eastAsia="nl-NL"/>
+            </w:rPr>
+          </w:pPr>
+          <w:hyperlink w:anchor="_Toc485021908" w:history="1">
+            <w:r>
+              <w:rPr>
+                <w:rStyle w:val="Hyperlink"/>
+                <w:noProof/>
+              </w:rPr>
+              <w:t>Professional 2013</w:t>
+            </w:r>
+            <w:r>
+              <w:rPr>
+                <w:noProof/>
+                <w:webHidden/>
+              </w:rPr>
+              <w:tab/>
+            </w:r>
+            <w:r>
+              <w:rPr>
+                <w:noProof/>
+                <w:webHidden/>
+              </w:rPr>
+              <w:fldChar w:fldCharType="begin"/>
+            </w:r>
+            <w:r>
+              <w:rPr>
+                <w:noProof/>
+                <w:webHidden/>
+              </w:rPr>
+              <w:instrText xml:space="preserve"> PAGEREF _Toc485021908 \h </w:instrText>
+            </w:r>
+            <w:r>
+              <w:rPr>
+                <w:noProof/>
+                <w:webHidden/>
+              </w:rPr>
+            </w:r>
+            <w:r>
+              <w:rPr>
+                <w:noProof/>
+                <w:webHidden/>
+              </w:rPr>
+              <w:fldChar w:fldCharType="separate"/>
+            </w:r>
+            <w:r>
+              <w:rPr>
+                <w:noProof/>
+                <w:webHidden/>
+              </w:rPr>
+              <w:t>2</w:t>
+            </w:r>
+            <w:r>
+              <w:rPr>
+                <w:noProof/>
+                <w:webHidden/>
+              </w:rPr>
+              <w:fldChar w:fldCharType="end"/>
+            </w:r>
+          </w:hyperlink>
+        </w:p>
+        <w:p>
+          <w:pPr>
+            <w:pStyle w:val="TOC3"/>
+            <w:tabs>
+              <w:tab w:val="right" w:leader="dot" w:pos="9062"/>
+            </w:tabs>
+            <w:rPr>
+              <w:rFonts w:eastAsiaTheme="minorEastAsia"/>
+              <w:noProof/>
+              <w:lang w:eastAsia="nl-NL"/>
+            </w:rPr>
+          </w:pPr>
+          <w:hyperlink w:anchor="_Toc485021909" w:history="1">
+            <w:r>
+              <w:rPr>
+                <w:rStyle w:val="Hyperlink"/>
+                <w:noProof/>
+              </w:rPr>
+              <w:t>Ultimate 2013</w:t>
+            </w:r>
+            <w:r>
+              <w:rPr>
+                <w:noProof/>
+                <w:webHidden/>
+              </w:rPr>
+              <w:tab/>
+            </w:r>
+            <w:r>
+              <w:rPr>
+                <w:noProof/>
+                <w:webHidden/>
+              </w:rPr>
+              <w:fldChar w:fldCharType="begin"/>
+            </w:r>
+            <w:r>
+              <w:rPr>
+                <w:noProof/>
+                <w:webHidden/>
+              </w:rPr>
+              <w:instrText xml:space="preserve"> PAGEREF _Toc485021909 \h </w:instrText>
+            </w:r>
+            <w:r>
+              <w:rPr>
+                <w:noProof/>
+                <w:webHidden/>
+              </w:rPr>
+            </w:r>
+            <w:r>
+              <w:rPr>
+                <w:noProof/>
+                <w:webHidden/>
+              </w:rPr>
+              <w:fldChar w:fldCharType="separate"/>
+            </w:r>
+            <w:r>
+              <w:rPr>
+                <w:noProof/>
+                <w:webHidden/>
+              </w:rPr>
+              <w:t>2</w:t>
+            </w:r>
+            <w:r>
+              <w:rPr>
+                <w:noProof/>
+                <w:webHidden/>
+              </w:rPr>
+              <w:fldChar w:fldCharType="end"/>
+            </w:r>
+          </w:hyperlink>
+        </w:p>
+        <w:p>
+          <w:pPr>
+            <w:pStyle w:val="TOC3"/>
+            <w:tabs>
+              <w:tab w:val="right" w:leader="dot" w:pos="9062"/>
+            </w:tabs>
+            <w:rPr>
+              <w:rFonts w:eastAsiaTheme="minorEastAsia"/>
+              <w:noProof/>
+              <w:lang w:eastAsia="nl-NL"/>
+            </w:rPr>
+          </w:pPr>
+          <w:hyperlink w:anchor="_Toc485021910" w:history="1">
+            <w:r>
+              <w:rPr>
+                <w:rStyle w:val="Hyperlink"/>
+                <w:noProof/>
+              </w:rPr>
+              <w:t>CodeMaid</w:t>
+            </w:r>
+            <w:r>
+              <w:rPr>
+                <w:noProof/>
+                <w:webHidden/>
+              </w:rPr>
+              <w:tab/>
+            </w:r>
+            <w:r>
+              <w:rPr>
+                <w:noProof/>
+                <w:webHidden/>
+              </w:rPr>
+              <w:fldChar w:fldCharType="begin"/>
+            </w:r>
+            <w:r>
+              <w:rPr>
+                <w:noProof/>
+                <w:webHidden/>
+              </w:rPr>
+              <w:instrText xml:space="preserve"> PAGEREF _Toc485021910 \h </w:instrText>
+            </w:r>
+            <w:r>
+              <w:rPr>
+                <w:noProof/>
+                <w:webHidden/>
+              </w:rPr>
+            </w:r>
+            <w:r>
+              <w:rPr>
+                <w:noProof/>
+                <w:webHidden/>
+              </w:rPr>
+              <w:fldChar w:fldCharType="separate"/>
+            </w:r>
+            <w:r>
+              <w:rPr>
+                <w:noProof/>
+                <w:webHidden/>
+              </w:rPr>
+              <w:t>2</w:t>
+            </w:r>
+            <w:r>
+              <w:rPr>
+                <w:noProof/>
+                <w:webHidden/>
+              </w:rPr>
+              <w:fldChar w:fldCharType="end"/>
+            </w:r>
+          </w:hyperlink>
+        </w:p>
+        <w:p>
+          <w:pPr>
+            <w:pStyle w:val="TOC1"/>
+            <w:tabs>
+              <w:tab w:val="right" w:leader="dot" w:pos="9062"/>
+            </w:tabs>
+            <w:rPr>
+              <w:rFonts w:eastAsiaTheme="minorEastAsia"/>
+              <w:noProof/>
+              <w:lang w:eastAsia="nl-NL"/>
+            </w:rPr>
+          </w:pPr>
+          <w:hyperlink w:anchor="_Toc485021911" w:history="1">
+            <w:r>
+              <w:rPr>
+                <w:rStyle w:val="Hyperlink"/>
+                <w:noProof/>
+              </w:rPr>
+              <w:t>Revisies</w:t>
+            </w:r>
+            <w:r>
+              <w:rPr>
+                <w:noProof/>
+                <w:webHidden/>
+              </w:rPr>
+              <w:tab/>
+            </w:r>
+            <w:r>
+              <w:rPr>
+                <w:noProof/>
+                <w:webHidden/>
+              </w:rPr>
+              <w:fldChar w:fldCharType="begin"/>
+            </w:r>
+            <w:r>
+              <w:rPr>
+                <w:noProof/>
+                <w:webHidden/>
+              </w:rPr>
+              <w:instrText xml:space="preserve"> PAGEREF _Toc485021911 \h </w:instrText>
+            </w:r>
+            <w:r>
+              <w:rPr>
+                <w:noProof/>
+                <w:webHidden/>
+              </w:rPr>
+            </w:r>
+            <w:r>
+              <w:rPr>
+                <w:noProof/>
+                <w:webHidden/>
+              </w:rPr>
+              <w:fldChar w:fldCharType="separate"/>
+            </w:r>
+            <w:r>
+              <w:rPr>
+                <w:noProof/>
+                <w:webHidden/>
+              </w:rPr>
+              <w:t>3</w:t>
             </w:r>
             <w:r>
               <w:rPr>
@@ -4189,10 +4678,12 @@
       <w:pPr>
         <w:pStyle w:val="Heading1"/>
       </w:pPr>
+      <w:bookmarkStart w:id="1" w:name="_Toc485021905"/>
       <w:r>
         <w:lastRenderedPageBreak/>
         <w:t>Inleiding</w:t>
       </w:r>
+      <w:bookmarkEnd w:id="1"/>
     </w:p>
     <w:p>
       <w:pPr>
@@ -4223,15 +4714,27 @@
     </w:p>
     <w:p>
       <w:pPr>
+        <w:pStyle w:val="Heading1"/>
+      </w:pPr>
+      <w:bookmarkStart w:id="2" w:name="_Toc485021906"/>
+      <w:r>
+        <w:t>Test-tools</w:t>
+      </w:r>
+      <w:bookmarkEnd w:id="2"/>
+    </w:p>
+    <w:p>
+      <w:pPr>
         <w:pStyle w:val="Heading2"/>
       </w:pPr>
-      <w:bookmarkStart w:id="0" w:name="_Toc476646710"/>
-      <w:bookmarkStart w:id="1" w:name="_Toc478550756"/>
+      <w:bookmarkStart w:id="3" w:name="_Toc476646710"/>
+      <w:bookmarkStart w:id="4" w:name="_Toc478550756"/>
+      <w:bookmarkStart w:id="5" w:name="_Toc485021907"/>
       <w:r>
         <w:t>Visual Studio</w:t>
       </w:r>
-      <w:bookmarkEnd w:id="0"/>
-      <w:bookmarkEnd w:id="1"/>
+      <w:bookmarkEnd w:id="3"/>
+      <w:bookmarkEnd w:id="4"/>
+      <w:bookmarkEnd w:id="5"/>
       <w:r>
         <w:t xml:space="preserve"> </w:t>
       </w:r>
@@ -4253,16 +4756,21 @@
       <w:pPr>
         <w:pStyle w:val="Heading3"/>
       </w:pPr>
-      <w:bookmarkStart w:id="2" w:name="_Toc476646711"/>
-      <w:bookmarkStart w:id="3" w:name="_Toc478550757"/>
+      <w:bookmarkStart w:id="6" w:name="_Toc476646711"/>
+      <w:bookmarkStart w:id="7" w:name="_Toc478550757"/>
+      <w:bookmarkStart w:id="8" w:name="_Toc485021908"/>
       <w:r>
         <w:rPr>
           <w:rStyle w:val="Heading2Char"/>
+          <w:color w:val="1F4D78" w:themeColor="accent1" w:themeShade="7F"/>
+          <w:sz w:val="24"/>
+          <w:szCs w:val="24"/>
         </w:rPr>
         <w:t>Professional 2013</w:t>
       </w:r>
-      <w:bookmarkEnd w:id="2"/>
-      <w:bookmarkEnd w:id="3"/>
+      <w:bookmarkEnd w:id="6"/>
+      <w:bookmarkEnd w:id="7"/>
+      <w:bookmarkEnd w:id="8"/>
     </w:p>
     <w:tbl>
       <w:tblPr>
@@ -4340,13 +4848,15 @@
       <w:pPr>
         <w:pStyle w:val="Heading3"/>
       </w:pPr>
-      <w:bookmarkStart w:id="4" w:name="_Toc476646712"/>
-      <w:bookmarkStart w:id="5" w:name="_Toc478550758"/>
+      <w:bookmarkStart w:id="9" w:name="_Toc476646712"/>
+      <w:bookmarkStart w:id="10" w:name="_Toc478550758"/>
+      <w:bookmarkStart w:id="11" w:name="_Toc485021909"/>
       <w:r>
         <w:t>Ultimate 2013</w:t>
       </w:r>
-      <w:bookmarkEnd w:id="4"/>
-      <w:bookmarkEnd w:id="5"/>
+      <w:bookmarkEnd w:id="9"/>
+      <w:bookmarkEnd w:id="10"/>
+      <w:bookmarkEnd w:id="11"/>
     </w:p>
     <w:tbl>
       <w:tblPr>
@@ -4410,22 +4920,95 @@
     </w:p>
     <w:p>
       <w:pPr>
+        <w:pStyle w:val="Heading3"/>
+      </w:pPr>
+      <w:bookmarkStart w:id="12" w:name="_Toc485021910"/>
+      <w:proofErr w:type="spellStart"/>
+      <w:r>
+        <w:t>CodeM</w:t>
+      </w:r>
+      <w:r>
+        <w:t>aid</w:t>
+      </w:r>
+      <w:bookmarkEnd w:id="12"/>
+      <w:proofErr w:type="spellEnd"/>
+    </w:p>
+    <w:tbl>
+      <w:tblPr>
+        <w:tblStyle w:val="TableGrid"/>
+        <w:tblW w:w="0" w:type="auto"/>
+        <w:tblBorders>
+          <w:top w:val="none" w:sz="0" w:space="0" w:color="auto"/>
+          <w:left w:val="none" w:sz="0" w:space="0" w:color="auto"/>
+          <w:bottom w:val="none" w:sz="0" w:space="0" w:color="auto"/>
+          <w:right w:val="none" w:sz="0" w:space="0" w:color="auto"/>
+          <w:insideH w:val="none" w:sz="0" w:space="0" w:color="auto"/>
+          <w:insideV w:val="none" w:sz="0" w:space="0" w:color="auto"/>
+        </w:tblBorders>
+        <w:tblLook w:val="04A0" w:firstRow="1" w:lastRow="0" w:firstColumn="1" w:lastColumn="0" w:noHBand="0" w:noVBand="1"/>
+      </w:tblPr>
+      <w:tblGrid>
+        <w:gridCol w:w="4606"/>
+        <w:gridCol w:w="4606"/>
+      </w:tblGrid>
+      <w:tr>
+        <w:tc>
+          <w:tcPr>
+            <w:tcW w:w="4606" w:type="dxa"/>
+          </w:tcPr>
+          <w:p>
+            <w:pPr>
+              <w:pStyle w:val="NoSpacing"/>
+            </w:pPr>
+            <w:r>
+              <w:t xml:space="preserve">Versie: </w:t>
+            </w:r>
+          </w:p>
+        </w:tc>
+        <w:tc>
+          <w:tcPr>
+            <w:tcW w:w="4606" w:type="dxa"/>
+          </w:tcPr>
+          <w:p>
+            <w:pPr>
+              <w:pStyle w:val="NoSpacing"/>
+            </w:pPr>
+            <w:r>
+              <w:t>10.4.53</w:t>
+            </w:r>
+          </w:p>
+        </w:tc>
+      </w:tr>
+    </w:tbl>
+    <w:p>
+      <w:pPr>
         <w:pStyle w:val="NoSpacing"/>
       </w:pPr>
+      <w:r>
+        <w:t>Een Visual Studio extensie die gebruikt wordt voor het opschonen, herorganiseren/sorteren en formatteren van code.</w:t>
+      </w:r>
+    </w:p>
+    <w:p>
+      <w:r>
+        <w:br w:type="page"/>
+      </w:r>
     </w:p>
     <w:p>
       <w:pPr>
         <w:pStyle w:val="Heading1"/>
       </w:pPr>
-      <w:bookmarkStart w:id="6" w:name="_Toc475434523"/>
-      <w:bookmarkStart w:id="7" w:name="_Toc475436311"/>
-      <w:bookmarkStart w:id="8" w:name="_Toc479241091"/>
+      <w:bookmarkStart w:id="13" w:name="_Toc475434523"/>
+      <w:bookmarkStart w:id="14" w:name="_Toc475436311"/>
+      <w:bookmarkStart w:id="15" w:name="_Toc479241091"/>
+      <w:bookmarkStart w:id="16" w:name="_Toc485021911"/>
       <w:r>
+        <w:lastRenderedPageBreak/>
         <w:t>Revisies</w:t>
       </w:r>
-      <w:bookmarkEnd w:id="6"/>
-      <w:bookmarkEnd w:id="7"/>
-      <w:bookmarkEnd w:id="8"/>
+      <w:bookmarkEnd w:id="13"/>
+      <w:bookmarkEnd w:id="14"/>
+      <w:bookmarkEnd w:id="15"/>
+      <w:bookmarkEnd w:id="16"/>
     </w:p>
     <w:tbl>
       <w:tblPr>
@@ -4553,8 +5136,6 @@
             <w:r>
               <w:t xml:space="preserve">24 </w:t>
             </w:r>
-            <w:bookmarkStart w:id="9" w:name="_GoBack"/>
-            <w:bookmarkEnd w:id="9"/>
             <w:r>
               <w:t>CEST</w:t>
             </w:r>
@@ -4717,8 +5298,13 @@
               <w:pStyle w:val="Footer"/>
             </w:pPr>
             <w:r>
-              <w:t>Patrick van Batenburg, Steven Logghe</w:t>
-            </w:r>
+              <w:t xml:space="preserve">Patrick van Batenburg, Steven </w:t>
+            </w:r>
+            <w:proofErr w:type="spellStart"/>
+            <w:r>
+              <w:t>Logghe</w:t>
+            </w:r>
+            <w:proofErr w:type="spellEnd"/>
             <w:r>
               <w:tab/>
             </w:r>
@@ -4757,7 +5343,7 @@
                 <w:bCs/>
                 <w:noProof/>
               </w:rPr>
-              <w:t>1</w:t>
+              <w:t>3</w:t>
             </w:r>
             <w:r>
               <w:rPr>
@@ -4802,7 +5388,7 @@
                 <w:bCs/>
                 <w:noProof/>
               </w:rPr>
-              <w:t>2</w:t>
+              <w:t>3</w:t>
             </w:r>
             <w:r>
               <w:rPr>
@@ -5597,6 +6183,32 @@
       </w:tblBorders>
     </w:tblPr>
   </w:style>
+  <w:style w:type="paragraph" w:styleId="TOC2">
+    <w:name w:val="toc 2"/>
+    <w:basedOn w:val="Normal"/>
+    <w:next w:val="Normal"/>
+    <w:autoRedefine/>
+    <w:uiPriority w:val="39"/>
+    <w:unhideWhenUsed/>
+    <w:rsid w:val="00214450"/>
+    <w:pPr>
+      <w:spacing w:after="100"/>
+      <w:ind w:left="220"/>
+    </w:pPr>
+  </w:style>
+  <w:style w:type="paragraph" w:styleId="TOC3">
+    <w:name w:val="toc 3"/>
+    <w:basedOn w:val="Normal"/>
+    <w:next w:val="Normal"/>
+    <w:autoRedefine/>
+    <w:uiPriority w:val="39"/>
+    <w:unhideWhenUsed/>
+    <w:rsid w:val="00214450"/>
+    <w:pPr>
+      <w:spacing w:after="100"/>
+      <w:ind w:left="440"/>
+    </w:pPr>
+  </w:style>
 </w:styles>
 </file>
 
@@ -5885,7 +6497,7 @@
 </file>
 
 <file path=customXml/itemProps2.xml><?xml version="1.0" encoding="utf-8"?>
-<ds:datastoreItem xmlns:ds="http://schemas.openxmlformats.org/officeDocument/2006/customXml" ds:itemID="{52BC0180-28D2-47EB-8302-01430F412C16}">
+<ds:datastoreItem xmlns:ds="http://schemas.openxmlformats.org/officeDocument/2006/customXml" ds:itemID="{18767495-A86A-4883-B44B-EF9E00A242E7}">
   <ds:schemaRefs>
     <ds:schemaRef ds:uri="http://schemas.openxmlformats.org/officeDocument/2006/bibliography"/>
   </ds:schemaRefs>

</xml_diff>

<commit_message>
kt2 test docs + annpassingen
</commit_message>
<xml_diff>
--- a/Documentatie/KT2/ad.10_Lijst_van_test-tools.docx
+++ b/Documentatie/KT2/ad.10_Lijst_van_test-tools.docx
@@ -3717,18 +3717,8 @@
                                     <w:sz w:val="26"/>
                                     <w:szCs w:val="26"/>
                                   </w:rPr>
-                                  <w:t xml:space="preserve">Steven </w:t>
+                                  <w:t>Steven Logghe</w:t>
                                 </w:r>
-                                <w:proofErr w:type="spellStart"/>
-                                <w:r>
-                                  <w:rPr>
-                                    <w:color w:val="5B9BD5" w:themeColor="accent1"/>
-                                    <w:sz w:val="26"/>
-                                    <w:szCs w:val="26"/>
-                                  </w:rPr>
-                                  <w:t>Logghe</w:t>
-                                </w:r>
-                                <w:proofErr w:type="spellEnd"/>
                               </w:p>
                             </w:txbxContent>
                           </wps:txbx>
@@ -3809,18 +3799,8 @@
                               <w:sz w:val="26"/>
                               <w:szCs w:val="26"/>
                             </w:rPr>
-                            <w:t xml:space="preserve">Steven </w:t>
+                            <w:t>Steven Logghe</w:t>
                           </w:r>
-                          <w:proofErr w:type="spellStart"/>
-                          <w:r>
-                            <w:rPr>
-                              <w:color w:val="5B9BD5" w:themeColor="accent1"/>
-                              <w:sz w:val="26"/>
-                              <w:szCs w:val="26"/>
-                            </w:rPr>
-                            <w:t>Logghe</w:t>
-                          </w:r>
-                          <w:proofErr w:type="spellEnd"/>
                         </w:p>
                       </w:txbxContent>
                     </v:textbox>
@@ -4130,110 +4110,63 @@
           <w:r>
             <w:fldChar w:fldCharType="separate"/>
           </w:r>
-          <w:bookmarkStart w:id="0" w:name="_GoBack"/>
-          <w:bookmarkEnd w:id="0"/>
-          <w:r>
-            <w:rPr>
-              <w:rStyle w:val="Hyperlink"/>
-              <w:noProof/>
-            </w:rPr>
-            <w:fldChar w:fldCharType="begin"/>
-          </w:r>
-          <w:r>
-            <w:rPr>
-              <w:rStyle w:val="Hyperlink"/>
-              <w:noProof/>
-            </w:rPr>
-            <w:instrText xml:space="preserve"> </w:instrText>
-          </w:r>
-          <w:r>
-            <w:rPr>
-              <w:noProof/>
-            </w:rPr>
-            <w:instrText>HYPERLINK \l "_Toc485021905"</w:instrText>
-          </w:r>
-          <w:r>
-            <w:rPr>
-              <w:rStyle w:val="Hyperlink"/>
-              <w:noProof/>
-            </w:rPr>
-            <w:instrText xml:space="preserve"> </w:instrText>
-          </w:r>
-          <w:r>
-            <w:rPr>
-              <w:rStyle w:val="Hyperlink"/>
-              <w:noProof/>
-            </w:rPr>
-          </w:r>
-          <w:r>
-            <w:rPr>
-              <w:rStyle w:val="Hyperlink"/>
-              <w:noProof/>
-            </w:rPr>
-            <w:fldChar w:fldCharType="separate"/>
-          </w:r>
-          <w:r>
-            <w:rPr>
-              <w:rStyle w:val="Hyperlink"/>
-              <w:noProof/>
-            </w:rPr>
-            <w:t>Inleiding</w:t>
-          </w:r>
-          <w:r>
-            <w:rPr>
-              <w:noProof/>
-              <w:webHidden/>
-            </w:rPr>
-            <w:tab/>
-          </w:r>
-          <w:r>
-            <w:rPr>
-              <w:noProof/>
-              <w:webHidden/>
-            </w:rPr>
-            <w:fldChar w:fldCharType="begin"/>
-          </w:r>
-          <w:r>
-            <w:rPr>
-              <w:noProof/>
-              <w:webHidden/>
-            </w:rPr>
-            <w:instrText xml:space="preserve"> PAGEREF _Toc485021905 \h </w:instrText>
-          </w:r>
-          <w:r>
-            <w:rPr>
-              <w:noProof/>
-              <w:webHidden/>
-            </w:rPr>
-          </w:r>
-          <w:r>
-            <w:rPr>
-              <w:noProof/>
-              <w:webHidden/>
-            </w:rPr>
-            <w:fldChar w:fldCharType="separate"/>
-          </w:r>
-          <w:r>
-            <w:rPr>
-              <w:noProof/>
-              <w:webHidden/>
-            </w:rPr>
-            <w:t>2</w:t>
-          </w:r>
-          <w:r>
-            <w:rPr>
-              <w:noProof/>
-              <w:webHidden/>
-            </w:rPr>
-            <w:fldChar w:fldCharType="end"/>
-          </w:r>
-          <w:r>
-            <w:rPr>
-              <w:rStyle w:val="Hyperlink"/>
-              <w:noProof/>
-            </w:rPr>
-            <w:fldChar w:fldCharType="end"/>
-          </w:r>
+          <w:hyperlink w:anchor="_Toc485021905" w:history="1">
+            <w:r>
+              <w:rPr>
+                <w:rStyle w:val="Hyperlink"/>
+                <w:noProof/>
+              </w:rPr>
+              <w:t>Inleiding</w:t>
+            </w:r>
+            <w:r>
+              <w:rPr>
+                <w:noProof/>
+                <w:webHidden/>
+              </w:rPr>
+              <w:tab/>
+            </w:r>
+            <w:r>
+              <w:rPr>
+                <w:noProof/>
+                <w:webHidden/>
+              </w:rPr>
+              <w:fldChar w:fldCharType="begin"/>
+            </w:r>
+            <w:r>
+              <w:rPr>
+                <w:noProof/>
+                <w:webHidden/>
+              </w:rPr>
+              <w:instrText xml:space="preserve"> PAGEREF _Toc485021905 \h </w:instrText>
+            </w:r>
+            <w:r>
+              <w:rPr>
+                <w:noProof/>
+                <w:webHidden/>
+              </w:rPr>
+            </w:r>
+            <w:r>
+              <w:rPr>
+                <w:noProof/>
+                <w:webHidden/>
+              </w:rPr>
+              <w:fldChar w:fldCharType="separate"/>
+            </w:r>
+            <w:r>
+              <w:rPr>
+                <w:noProof/>
+                <w:webHidden/>
+              </w:rPr>
+              <w:t>2</w:t>
+            </w:r>
+            <w:r>
+              <w:rPr>
+                <w:noProof/>
+                <w:webHidden/>
+              </w:rPr>
+              <w:fldChar w:fldCharType="end"/>
+            </w:r>
+          </w:hyperlink>
         </w:p>
         <w:p>
           <w:pPr>
@@ -4678,12 +4611,12 @@
       <w:pPr>
         <w:pStyle w:val="Heading1"/>
       </w:pPr>
-      <w:bookmarkStart w:id="1" w:name="_Toc485021905"/>
+      <w:bookmarkStart w:id="0" w:name="_Toc485021905"/>
       <w:r>
         <w:lastRenderedPageBreak/>
         <w:t>Inleiding</w:t>
       </w:r>
-      <w:bookmarkEnd w:id="1"/>
+      <w:bookmarkEnd w:id="0"/>
     </w:p>
     <w:p>
       <w:pPr>
@@ -4716,25 +4649,25 @@
       <w:pPr>
         <w:pStyle w:val="Heading1"/>
       </w:pPr>
-      <w:bookmarkStart w:id="2" w:name="_Toc485021906"/>
+      <w:bookmarkStart w:id="1" w:name="_Toc485021906"/>
       <w:r>
         <w:t>Test-tools</w:t>
       </w:r>
-      <w:bookmarkEnd w:id="2"/>
+      <w:bookmarkEnd w:id="1"/>
     </w:p>
     <w:p>
       <w:pPr>
         <w:pStyle w:val="Heading2"/>
       </w:pPr>
-      <w:bookmarkStart w:id="3" w:name="_Toc476646710"/>
-      <w:bookmarkStart w:id="4" w:name="_Toc478550756"/>
-      <w:bookmarkStart w:id="5" w:name="_Toc485021907"/>
+      <w:bookmarkStart w:id="2" w:name="_Toc476646710"/>
+      <w:bookmarkStart w:id="3" w:name="_Toc478550756"/>
+      <w:bookmarkStart w:id="4" w:name="_Toc485021907"/>
       <w:r>
         <w:t>Visual Studio</w:t>
       </w:r>
+      <w:bookmarkEnd w:id="2"/>
       <w:bookmarkEnd w:id="3"/>
       <w:bookmarkEnd w:id="4"/>
-      <w:bookmarkEnd w:id="5"/>
       <w:r>
         <w:t xml:space="preserve"> </w:t>
       </w:r>
@@ -4744,7 +4677,15 @@
         <w:pStyle w:val="NoSpacing"/>
       </w:pPr>
       <w:r>
-        <w:t>Visual Studio is de Studio waar al het programmeren en coderen gaat gebeuren. Hiermee word de applicatie ontwikkelt.</w:t>
+        <w:t xml:space="preserve">Visual Studio is de Studio waar al het programmeren en coderen gaat gebeuren. </w:t>
+      </w:r>
+      <w:r>
+        <w:t>hierin</w:t>
+      </w:r>
+      <w:bookmarkStart w:id="5" w:name="_GoBack"/>
+      <w:bookmarkEnd w:id="5"/>
+      <w:r>
+        <w:t xml:space="preserve"> word de applicatie ontwikkelt en getest.</w:t>
       </w:r>
     </w:p>
     <w:p>
@@ -4756,9 +4697,7 @@
       <w:pPr>
         <w:pStyle w:val="Heading3"/>
       </w:pPr>
-      <w:bookmarkStart w:id="6" w:name="_Toc476646711"/>
-      <w:bookmarkStart w:id="7" w:name="_Toc478550757"/>
-      <w:bookmarkStart w:id="8" w:name="_Toc485021908"/>
+      <w:bookmarkStart w:id="6" w:name="_Toc485022613"/>
       <w:r>
         <w:rPr>
           <w:rStyle w:val="Heading2Char"/>
@@ -4769,8 +4708,6 @@
         <w:t>Professional 2013</w:t>
       </w:r>
       <w:bookmarkEnd w:id="6"/>
-      <w:bookmarkEnd w:id="7"/>
-      <w:bookmarkEnd w:id="8"/>
     </w:p>
     <w:tbl>
       <w:tblPr>
@@ -4813,19 +4750,7 @@
               <w:pStyle w:val="NoSpacing"/>
             </w:pPr>
             <w:r>
-              <w:t>12</w:t>
-            </w:r>
-            <w:r>
-              <w:t>.</w:t>
-            </w:r>
-            <w:r>
-              <w:t>0</w:t>
-            </w:r>
-            <w:r>
-              <w:t>.</w:t>
-            </w:r>
-            <w:r>
-              <w:t>40629.00</w:t>
+              <w:t>12.0.40629.00</w:t>
             </w:r>
           </w:p>
         </w:tc>
@@ -4836,7 +4761,16 @@
         <w:pStyle w:val="NoSpacing"/>
       </w:pPr>
       <w:r>
-        <w:t xml:space="preserve">Deze versie heeft Patrick Professional beschikt over een grotere toegankelijkheid dan de normale versie. </w:t>
+        <w:t xml:space="preserve">Deze versie heeft Patrick. Professional </w:t>
+      </w:r>
+      <w:r>
+        <w:t>geeft je de mogelijkheid om Unit Test projects toe te voegen waardoor je de code kan testen op de integriteit</w:t>
+      </w:r>
+      <w:r>
+        <w:t xml:space="preserve"> </w:t>
+      </w:r>
+      <w:r>
+        <w:t>als je de tests laat uitvoeren.</w:t>
       </w:r>
     </w:p>
     <w:p>
@@ -4848,15 +4782,15 @@
       <w:pPr>
         <w:pStyle w:val="Heading3"/>
       </w:pPr>
-      <w:bookmarkStart w:id="9" w:name="_Toc476646712"/>
-      <w:bookmarkStart w:id="10" w:name="_Toc478550758"/>
-      <w:bookmarkStart w:id="11" w:name="_Toc485021909"/>
+      <w:bookmarkStart w:id="7" w:name="_Toc476646712"/>
+      <w:bookmarkStart w:id="8" w:name="_Toc478550758"/>
+      <w:bookmarkStart w:id="9" w:name="_Toc485021909"/>
       <w:r>
         <w:t>Ultimate 2013</w:t>
       </w:r>
+      <w:bookmarkEnd w:id="7"/>
+      <w:bookmarkEnd w:id="8"/>
       <w:bookmarkEnd w:id="9"/>
-      <w:bookmarkEnd w:id="10"/>
-      <w:bookmarkEnd w:id="11"/>
     </w:p>
     <w:tbl>
       <w:tblPr>
@@ -4910,7 +4844,25 @@
         <w:pStyle w:val="NoSpacing"/>
       </w:pPr>
       <w:r>
-        <w:t>Dit is de versie waar Steven in werkt. Het is grotendeels hetzelfde als de Professional, maar het heeft een paar extra functies in het debuggen.</w:t>
+        <w:t>Dit is de versie waar Steven in werkt. Het is grotendeels hetzelfde als de Professional</w:t>
+      </w:r>
+      <w:r>
+        <w:t xml:space="preserve">. Ultimate </w:t>
+      </w:r>
+      <w:r>
+        <w:t xml:space="preserve">geeft </w:t>
+      </w:r>
+      <w:r>
+        <w:t>je</w:t>
+      </w:r>
+      <w:r>
+        <w:t xml:space="preserve"> de mogelijkheid om Unit Test projects toe te voegen waardoor je de code kan testen op de integriteit</w:t>
+      </w:r>
+      <w:r>
+        <w:t xml:space="preserve"> als je de tests laat uitvoeren</w:t>
+      </w:r>
+      <w:r>
+        <w:t>.</w:t>
       </w:r>
     </w:p>
     <w:p>
@@ -4922,16 +4874,39 @@
       <w:pPr>
         <w:pStyle w:val="Heading3"/>
       </w:pPr>
-      <w:bookmarkStart w:id="12" w:name="_Toc485021910"/>
-      <w:proofErr w:type="spellStart"/>
+      <w:bookmarkStart w:id="10" w:name="_Toc476646711"/>
+      <w:bookmarkStart w:id="11" w:name="_Toc478550757"/>
+      <w:bookmarkStart w:id="12" w:name="_Toc485021908"/>
       <w:r>
-        <w:t>CodeM</w:t>
+        <w:rPr>
+          <w:rStyle w:val="Heading2Char"/>
+          <w:color w:val="1F4D78" w:themeColor="accent1" w:themeShade="7F"/>
+          <w:sz w:val="24"/>
+          <w:szCs w:val="24"/>
+        </w:rPr>
+        <w:t>Enterprise</w:t>
       </w:r>
       <w:r>
-        <w:t>aid</w:t>
+        <w:rPr>
+          <w:rStyle w:val="Heading2Char"/>
+          <w:color w:val="1F4D78" w:themeColor="accent1" w:themeShade="7F"/>
+          <w:sz w:val="24"/>
+          <w:szCs w:val="24"/>
+        </w:rPr>
+        <w:t xml:space="preserve"> 201</w:t>
       </w:r>
+      <w:bookmarkEnd w:id="10"/>
+      <w:bookmarkEnd w:id="11"/>
       <w:bookmarkEnd w:id="12"/>
-      <w:proofErr w:type="spellEnd"/>
+      <w:r>
+        <w:rPr>
+          <w:rStyle w:val="Heading2Char"/>
+          <w:color w:val="1F4D78" w:themeColor="accent1" w:themeShade="7F"/>
+          <w:sz w:val="24"/>
+          <w:szCs w:val="24"/>
+        </w:rPr>
+        <w:t>5</w:t>
+      </w:r>
     </w:p>
     <w:tbl>
       <w:tblPr>
@@ -4974,7 +4949,7 @@
               <w:pStyle w:val="NoSpacing"/>
             </w:pPr>
             <w:r>
-              <w:t>10.4.53</w:t>
+              <w:t>4.6.01055</w:t>
             </w:r>
           </w:p>
         </w:tc>
@@ -4985,8 +4960,22 @@
         <w:pStyle w:val="NoSpacing"/>
       </w:pPr>
       <w:r>
-        <w:t>Een Visual Studio extensie die gebruikt wordt voor het opschonen, herorganiseren/sorteren en formatteren van code.</w:t>
+        <w:t xml:space="preserve">Naast dat deze versie ook de mogelijkheid bied om </w:t>
       </w:r>
+      <w:r>
+        <w:t>Unit Test projects toe te voegen</w:t>
+      </w:r>
+      <w:r>
+        <w:t>, kan het ook de unit tests automatisch genereren voor de geselecteerde code. Het biedt ook de mogelijkheid om met IntelliTest de code automatisch te laten testen en geeft de resultaten terug wanneer de test klaar is</w:t>
+      </w:r>
+      <w:r>
+        <w:t>.</w:t>
+      </w:r>
+    </w:p>
+    <w:p>
+      <w:pPr>
+        <w:pStyle w:val="NoSpacing"/>
+      </w:pPr>
     </w:p>
     <w:p>
       <w:r>
@@ -5201,6 +5190,124 @@
             </w:pPr>
             <w:r>
               <w:t>1</w:t>
+            </w:r>
+            <w:r>
+              <w:t>.0.0</w:t>
+            </w:r>
+          </w:p>
+        </w:tc>
+      </w:tr>
+      <w:tr>
+        <w:tc>
+          <w:tcPr>
+            <w:cnfStyle w:val="001000000000" w:firstRow="0" w:lastRow="0" w:firstColumn="1" w:lastColumn="0" w:oddVBand="0" w:evenVBand="0" w:oddHBand="0" w:evenHBand="0" w:firstRowFirstColumn="0" w:firstRowLastColumn="0" w:lastRowFirstColumn="0" w:lastRowLastColumn="0"/>
+            <w:tcW w:w="1384" w:type="dxa"/>
+            <w:tcBorders>
+              <w:top w:val="single" w:sz="4" w:space="0" w:color="8EAADB" w:themeColor="accent5" w:themeTint="99"/>
+              <w:left w:val="single" w:sz="4" w:space="0" w:color="8EAADB" w:themeColor="accent5" w:themeTint="99"/>
+              <w:bottom w:val="single" w:sz="4" w:space="0" w:color="8EAADB" w:themeColor="accent5" w:themeTint="99"/>
+              <w:right w:val="single" w:sz="4" w:space="0" w:color="8EAADB" w:themeColor="accent5" w:themeTint="99"/>
+            </w:tcBorders>
+            <w:hideMark/>
+          </w:tcPr>
+          <w:p>
+            <w:pPr>
+              <w:pStyle w:val="NoSpacing"/>
+            </w:pPr>
+            <w:r>
+              <w:t>14</w:t>
+            </w:r>
+            <w:r>
+              <w:t>-0</w:t>
+            </w:r>
+            <w:r>
+              <w:t>6</w:t>
+            </w:r>
+            <w:r>
+              <w:t>-2017</w:t>
+            </w:r>
+          </w:p>
+          <w:p>
+            <w:pPr>
+              <w:pStyle w:val="NoSpacing"/>
+            </w:pPr>
+            <w:r>
+              <w:t>15</w:t>
+            </w:r>
+            <w:r>
+              <w:t>:</w:t>
+            </w:r>
+            <w:r>
+              <w:t xml:space="preserve">41 </w:t>
+            </w:r>
+            <w:r>
+              <w:t>CEST</w:t>
+            </w:r>
+          </w:p>
+        </w:tc>
+        <w:tc>
+          <w:tcPr>
+            <w:tcW w:w="5812" w:type="dxa"/>
+            <w:tcBorders>
+              <w:top w:val="single" w:sz="4" w:space="0" w:color="8EAADB" w:themeColor="accent5" w:themeTint="99"/>
+              <w:left w:val="single" w:sz="4" w:space="0" w:color="8EAADB" w:themeColor="accent5" w:themeTint="99"/>
+              <w:bottom w:val="single" w:sz="4" w:space="0" w:color="8EAADB" w:themeColor="accent5" w:themeTint="99"/>
+              <w:right w:val="single" w:sz="4" w:space="0" w:color="8EAADB" w:themeColor="accent5" w:themeTint="99"/>
+            </w:tcBorders>
+            <w:hideMark/>
+          </w:tcPr>
+          <w:p>
+            <w:pPr>
+              <w:pStyle w:val="NoSpacing"/>
+              <w:cnfStyle w:val="000000000000" w:firstRow="0" w:lastRow="0" w:firstColumn="0" w:lastColumn="0" w:oddVBand="0" w:evenVBand="0" w:oddHBand="0" w:evenHBand="0" w:firstRowFirstColumn="0" w:firstRowLastColumn="0" w:lastRowFirstColumn="0" w:lastRowLastColumn="0"/>
+            </w:pPr>
+            <w:r>
+              <w:t xml:space="preserve">Test-tools </w:t>
+            </w:r>
+            <w:r>
+              <w:t>updatet.</w:t>
+            </w:r>
+          </w:p>
+        </w:tc>
+        <w:tc>
+          <w:tcPr>
+            <w:tcW w:w="1243" w:type="dxa"/>
+            <w:tcBorders>
+              <w:top w:val="single" w:sz="4" w:space="0" w:color="8EAADB" w:themeColor="accent5" w:themeTint="99"/>
+              <w:left w:val="single" w:sz="4" w:space="0" w:color="8EAADB" w:themeColor="accent5" w:themeTint="99"/>
+              <w:bottom w:val="single" w:sz="4" w:space="0" w:color="8EAADB" w:themeColor="accent5" w:themeTint="99"/>
+              <w:right w:val="single" w:sz="4" w:space="0" w:color="8EAADB" w:themeColor="accent5" w:themeTint="99"/>
+            </w:tcBorders>
+            <w:hideMark/>
+          </w:tcPr>
+          <w:p>
+            <w:pPr>
+              <w:pStyle w:val="NoSpacing"/>
+              <w:cnfStyle w:val="000000000000" w:firstRow="0" w:lastRow="0" w:firstColumn="0" w:lastColumn="0" w:oddVBand="0" w:evenVBand="0" w:oddHBand="0" w:evenHBand="0" w:firstRowFirstColumn="0" w:firstRowLastColumn="0" w:lastRowFirstColumn="0" w:lastRowLastColumn="0"/>
+            </w:pPr>
+            <w:r>
+              <w:t>Patrick van Batenburg</w:t>
+            </w:r>
+          </w:p>
+        </w:tc>
+        <w:tc>
+          <w:tcPr>
+            <w:tcW w:w="788" w:type="dxa"/>
+            <w:tcBorders>
+              <w:top w:val="single" w:sz="4" w:space="0" w:color="8EAADB" w:themeColor="accent5" w:themeTint="99"/>
+              <w:left w:val="single" w:sz="4" w:space="0" w:color="8EAADB" w:themeColor="accent5" w:themeTint="99"/>
+              <w:bottom w:val="single" w:sz="4" w:space="0" w:color="8EAADB" w:themeColor="accent5" w:themeTint="99"/>
+              <w:right w:val="single" w:sz="4" w:space="0" w:color="8EAADB" w:themeColor="accent5" w:themeTint="99"/>
+            </w:tcBorders>
+            <w:hideMark/>
+          </w:tcPr>
+          <w:p>
+            <w:pPr>
+              <w:pStyle w:val="NoSpacing"/>
+              <w:cnfStyle w:val="000000000000" w:firstRow="0" w:lastRow="0" w:firstColumn="0" w:lastColumn="0" w:oddVBand="0" w:evenVBand="0" w:oddHBand="0" w:evenHBand="0" w:firstRowFirstColumn="0" w:firstRowLastColumn="0" w:lastRowFirstColumn="0" w:lastRowLastColumn="0"/>
+            </w:pPr>
+            <w:r>
+              <w:t>2</w:t>
             </w:r>
             <w:r>
               <w:t>.0.0</w:t>
@@ -5298,13 +5405,8 @@
               <w:pStyle w:val="Footer"/>
             </w:pPr>
             <w:r>
-              <w:t xml:space="preserve">Patrick van Batenburg, Steven </w:t>
-            </w:r>
-            <w:proofErr w:type="spellStart"/>
-            <w:r>
-              <w:t>Logghe</w:t>
-            </w:r>
-            <w:proofErr w:type="spellEnd"/>
+              <w:t>Patrick van Batenburg, Steven Logghe</w:t>
+            </w:r>
             <w:r>
               <w:tab/>
             </w:r>
@@ -6497,7 +6599,7 @@
 </file>
 
 <file path=customXml/itemProps2.xml><?xml version="1.0" encoding="utf-8"?>
-<ds:datastoreItem xmlns:ds="http://schemas.openxmlformats.org/officeDocument/2006/customXml" ds:itemID="{18767495-A86A-4883-B44B-EF9E00A242E7}">
+<ds:datastoreItem xmlns:ds="http://schemas.openxmlformats.org/officeDocument/2006/customXml" ds:itemID="{15409E36-1FB9-4680-9AED-8FDF4EEB4142}">
   <ds:schemaRefs>
     <ds:schemaRef ds:uri="http://schemas.openxmlformats.org/officeDocument/2006/bibliography"/>
   </ds:schemaRefs>

</xml_diff>